<commit_message>
Remove section on for next meeting 1-24-23 weekly meeting
</commit_message>
<xml_diff>
--- a/Meeting Notes/Vadja Meetings/January 23rd/Professor Weekly Meeting Minutes 1-24-23.docx
+++ b/Meeting Notes/Vadja Meetings/January 23rd/Professor Weekly Meeting Minutes 1-24-23.docx
@@ -381,73 +381,6 @@
       <w:r>
         <w:rPr/>
         <w:t>Need be able to justify and argue our choices in detail.</w:t>
-      </w:r>
-    </w:p>
-    <w:p>
-      <w:pPr>
-        <w:pStyle w:val="Heading2"/>
-        <w:rPr>
-          <w:b/>
-          <w:b/>
-          <w:bCs/>
-        </w:rPr>
-      </w:pPr>
-      <w:r>
-        <w:rPr>
-          <w:b/>
-          <w:bCs/>
-        </w:rPr>
-        <w:t>By Next Meeting</w:t>
-      </w:r>
-    </w:p>
-    <w:p>
-      <w:pPr>
-        <w:pStyle w:val="Heading3"/>
-        <w:rPr/>
-      </w:pPr>
-      <w:bookmarkStart w:id="7" w:name="_j671emyl5q5121"/>
-      <w:bookmarkEnd w:id="7"/>
-      <w:r>
-        <w:rPr/>
-        <w:t>10:50 AM - 10:52 AM</w:t>
-      </w:r>
-    </w:p>
-    <w:p>
-      <w:pPr>
-        <w:pStyle w:val="LOnormal"/>
-        <w:numPr>
-          <w:ilvl w:val="0"/>
-          <w:numId w:val="2"/>
-        </w:numPr>
-        <w:rPr/>
-      </w:pPr>
-      <w:r>
-        <w:rPr/>
-        <w:t>Should start to combine SRSs once turned in, due Friday January 27</w:t>
-      </w:r>
-      <w:r>
-        <w:rPr>
-          <w:vertAlign w:val="superscript"/>
-        </w:rPr>
-        <w:t>th</w:t>
-      </w:r>
-      <w:r>
-        <w:rPr/>
-        <w:t xml:space="preserve"> at 11:59PM.</w:t>
-      </w:r>
-    </w:p>
-    <w:p>
-      <w:pPr>
-        <w:pStyle w:val="LOnormal"/>
-        <w:numPr>
-          <w:ilvl w:val="0"/>
-          <w:numId w:val="2"/>
-        </w:numPr>
-        <w:rPr/>
-      </w:pPr>
-      <w:r>
-        <w:rPr/>
-        <w:t>Should begin to consider who will be doing what for the midterm presentation.</w:t>
       </w:r>
     </w:p>
     <w:sectPr>
@@ -605,143 +538,6 @@
   <w:abstractNum w:abstractNumId="2">
     <w:lvl w:ilvl="0">
       <w:start w:val="1"/>
-      <w:numFmt w:val="bullet"/>
-      <w:lvlText w:val=""/>
-      <w:lvlJc w:val="left"/>
-      <w:pPr>
-        <w:tabs>
-          <w:tab w:val="num" w:pos="720"/>
-        </w:tabs>
-        <w:ind w:left="720" w:hanging="360"/>
-      </w:pPr>
-      <w:rPr>
-        <w:rFonts w:ascii="Symbol" w:hAnsi="Symbol" w:cs="Symbol" w:hint="default"/>
-      </w:rPr>
-    </w:lvl>
-    <w:lvl w:ilvl="1">
-      <w:start w:val="1"/>
-      <w:numFmt w:val="bullet"/>
-      <w:lvlText w:val="◦"/>
-      <w:lvlJc w:val="left"/>
-      <w:pPr>
-        <w:tabs>
-          <w:tab w:val="num" w:pos="1080"/>
-        </w:tabs>
-        <w:ind w:left="1080" w:hanging="360"/>
-      </w:pPr>
-      <w:rPr>
-        <w:rFonts w:ascii="OpenSymbol" w:hAnsi="OpenSymbol" w:cs="OpenSymbol" w:hint="default"/>
-      </w:rPr>
-    </w:lvl>
-    <w:lvl w:ilvl="2">
-      <w:start w:val="1"/>
-      <w:numFmt w:val="bullet"/>
-      <w:lvlText w:val="▪"/>
-      <w:lvlJc w:val="left"/>
-      <w:pPr>
-        <w:tabs>
-          <w:tab w:val="num" w:pos="1440"/>
-        </w:tabs>
-        <w:ind w:left="1440" w:hanging="360"/>
-      </w:pPr>
-      <w:rPr>
-        <w:rFonts w:ascii="OpenSymbol" w:hAnsi="OpenSymbol" w:cs="OpenSymbol" w:hint="default"/>
-      </w:rPr>
-    </w:lvl>
-    <w:lvl w:ilvl="3">
-      <w:start w:val="1"/>
-      <w:numFmt w:val="bullet"/>
-      <w:lvlText w:val=""/>
-      <w:lvlJc w:val="left"/>
-      <w:pPr>
-        <w:tabs>
-          <w:tab w:val="num" w:pos="1800"/>
-        </w:tabs>
-        <w:ind w:left="1800" w:hanging="360"/>
-      </w:pPr>
-      <w:rPr>
-        <w:rFonts w:ascii="Symbol" w:hAnsi="Symbol" w:cs="Symbol" w:hint="default"/>
-      </w:rPr>
-    </w:lvl>
-    <w:lvl w:ilvl="4">
-      <w:start w:val="1"/>
-      <w:numFmt w:val="bullet"/>
-      <w:lvlText w:val="◦"/>
-      <w:lvlJc w:val="left"/>
-      <w:pPr>
-        <w:tabs>
-          <w:tab w:val="num" w:pos="2160"/>
-        </w:tabs>
-        <w:ind w:left="2160" w:hanging="360"/>
-      </w:pPr>
-      <w:rPr>
-        <w:rFonts w:ascii="OpenSymbol" w:hAnsi="OpenSymbol" w:cs="OpenSymbol" w:hint="default"/>
-      </w:rPr>
-    </w:lvl>
-    <w:lvl w:ilvl="5">
-      <w:start w:val="1"/>
-      <w:numFmt w:val="bullet"/>
-      <w:lvlText w:val="▪"/>
-      <w:lvlJc w:val="left"/>
-      <w:pPr>
-        <w:tabs>
-          <w:tab w:val="num" w:pos="2520"/>
-        </w:tabs>
-        <w:ind w:left="2520" w:hanging="360"/>
-      </w:pPr>
-      <w:rPr>
-        <w:rFonts w:ascii="OpenSymbol" w:hAnsi="OpenSymbol" w:cs="OpenSymbol" w:hint="default"/>
-      </w:rPr>
-    </w:lvl>
-    <w:lvl w:ilvl="6">
-      <w:start w:val="1"/>
-      <w:numFmt w:val="bullet"/>
-      <w:lvlText w:val=""/>
-      <w:lvlJc w:val="left"/>
-      <w:pPr>
-        <w:tabs>
-          <w:tab w:val="num" w:pos="2880"/>
-        </w:tabs>
-        <w:ind w:left="2880" w:hanging="360"/>
-      </w:pPr>
-      <w:rPr>
-        <w:rFonts w:ascii="Symbol" w:hAnsi="Symbol" w:cs="Symbol" w:hint="default"/>
-      </w:rPr>
-    </w:lvl>
-    <w:lvl w:ilvl="7">
-      <w:start w:val="1"/>
-      <w:numFmt w:val="bullet"/>
-      <w:lvlText w:val="◦"/>
-      <w:lvlJc w:val="left"/>
-      <w:pPr>
-        <w:tabs>
-          <w:tab w:val="num" w:pos="3240"/>
-        </w:tabs>
-        <w:ind w:left="3240" w:hanging="360"/>
-      </w:pPr>
-      <w:rPr>
-        <w:rFonts w:ascii="OpenSymbol" w:hAnsi="OpenSymbol" w:cs="OpenSymbol" w:hint="default"/>
-      </w:rPr>
-    </w:lvl>
-    <w:lvl w:ilvl="8">
-      <w:start w:val="1"/>
-      <w:numFmt w:val="bullet"/>
-      <w:lvlText w:val="▪"/>
-      <w:lvlJc w:val="left"/>
-      <w:pPr>
-        <w:tabs>
-          <w:tab w:val="num" w:pos="3600"/>
-        </w:tabs>
-        <w:ind w:left="3600" w:hanging="360"/>
-      </w:pPr>
-      <w:rPr>
-        <w:rFonts w:ascii="OpenSymbol" w:hAnsi="OpenSymbol" w:cs="OpenSymbol" w:hint="default"/>
-      </w:rPr>
-    </w:lvl>
-  </w:abstractNum>
-  <w:abstractNum w:abstractNumId="3">
-    <w:lvl w:ilvl="0">
-      <w:start w:val="1"/>
       <w:numFmt w:val="none"/>
       <w:suff w:val="nothing"/>
       <w:lvlText w:val=""/>
@@ -863,9 +659,6 @@
   </w:num>
   <w:num w:numId="2">
     <w:abstractNumId w:val="2"/>
-  </w:num>
-  <w:num w:numId="3">
-    <w:abstractNumId w:val="3"/>
   </w:num>
 </w:numbering>
 </file>

</xml_diff>